<commit_message>
Feat: Dynamic model selection and prediction
</commit_message>
<xml_diff>
--- a/Machine Learning Pipeline Design and Implementation Plan.docx
+++ b/Machine Learning Pipeline Design and Implementation Plan.docx
@@ -81,7 +81,7 @@
     </w:p>
     <w:p>
       <w:pPr>
-        <w:jc w:val="both"/>
+        <w:jc w:val="center"/>
         <w:rPr>
           <w:sz w:val="23"/>
           <w:szCs w:val="23"/>
@@ -89,21 +89,14 @@
       </w:pPr>
       <w:r>
         <w:rPr>
-          <w:noProof/>
+          <w:sz w:val="23"/>
+          <w:szCs w:val="23"/>
         </w:rPr>
         <w:drawing>
-          <wp:anchor distT="0" distB="0" distL="114300" distR="114300" simplePos="0" relativeHeight="251658240" behindDoc="0" locked="0" layoutInCell="1" allowOverlap="1" wp14:anchorId="0FF6B43B" wp14:editId="651B59E5">
-            <wp:simplePos x="0" y="0"/>
-            <wp:positionH relativeFrom="column">
-              <wp:posOffset>1112106</wp:posOffset>
-            </wp:positionH>
-            <wp:positionV relativeFrom="paragraph">
-              <wp:posOffset>160807</wp:posOffset>
-            </wp:positionV>
-            <wp:extent cx="3484579" cy="4197600"/>
-            <wp:effectExtent l="0" t="0" r="0" b="0"/>
-            <wp:wrapSquare wrapText="bothSides"/>
-            <wp:docPr id="237393838" name="Picture 1" descr="A screenshot of a chat&#10;&#10;Description automatically generated"/>
+          <wp:inline distT="0" distB="0" distL="0" distR="0" wp14:anchorId="7D992081" wp14:editId="406F6F4D">
+            <wp:extent cx="2544728" cy="3856382"/>
+            <wp:effectExtent l="0" t="0" r="0" b="4445"/>
+            <wp:docPr id="726500856" name="Picture 1" descr="A screenshot of a chat&#10;&#10;Description automatically generated"/>
             <wp:cNvGraphicFramePr>
               <a:graphicFrameLocks xmlns:a="http://schemas.openxmlformats.org/drawingml/2006/main" noChangeAspect="1"/>
             </wp:cNvGraphicFramePr>
@@ -111,17 +104,11 @@
               <a:graphicData uri="http://schemas.openxmlformats.org/drawingml/2006/picture">
                 <pic:pic xmlns:pic="http://schemas.openxmlformats.org/drawingml/2006/picture">
                   <pic:nvPicPr>
-                    <pic:cNvPr id="237393838" name="Picture 1" descr="A screenshot of a chat&#10;&#10;Description automatically generated"/>
+                    <pic:cNvPr id="726500856" name="Picture 1" descr="A screenshot of a chat&#10;&#10;Description automatically generated"/>
                     <pic:cNvPicPr/>
                   </pic:nvPicPr>
                   <pic:blipFill>
-                    <a:blip r:embed="rId7" cstate="print">
-                      <a:extLst>
-                        <a:ext uri="{28A0092B-C50C-407E-A947-70E740481C1C}">
-                          <a14:useLocalDpi xmlns:a14="http://schemas.microsoft.com/office/drawing/2010/main" val="0"/>
-                        </a:ext>
-                      </a:extLst>
-                    </a:blip>
+                    <a:blip r:embed="rId7"/>
                     <a:stretch>
                       <a:fillRect/>
                     </a:stretch>
@@ -129,7 +116,7 @@
                   <pic:spPr>
                     <a:xfrm>
                       <a:off x="0" y="0"/>
-                      <a:ext cx="3484579" cy="4197600"/>
+                      <a:ext cx="2569189" cy="3893451"/>
                     </a:xfrm>
                     <a:prstGeom prst="rect">
                       <a:avLst/>
@@ -138,134 +125,12 @@
                 </pic:pic>
               </a:graphicData>
             </a:graphic>
-            <wp14:sizeRelH relativeFrom="page">
-              <wp14:pctWidth>0</wp14:pctWidth>
-            </wp14:sizeRelH>
-            <wp14:sizeRelV relativeFrom="page">
-              <wp14:pctHeight>0</wp14:pctHeight>
-            </wp14:sizeRelV>
-          </wp:anchor>
+          </wp:inline>
         </w:drawing>
       </w:r>
     </w:p>
     <w:p>
       <w:pPr>
-        <w:jc w:val="both"/>
-      </w:pPr>
-    </w:p>
-    <w:p>
-      <w:pPr>
-        <w:jc w:val="center"/>
-      </w:pPr>
-    </w:p>
-    <w:p>
-      <w:pPr>
-        <w:jc w:val="center"/>
-      </w:pPr>
-    </w:p>
-    <w:p>
-      <w:pPr>
-        <w:jc w:val="center"/>
-      </w:pPr>
-    </w:p>
-    <w:p>
-      <w:pPr>
-        <w:jc w:val="center"/>
-      </w:pPr>
-    </w:p>
-    <w:p>
-      <w:pPr>
-        <w:jc w:val="center"/>
-      </w:pPr>
-    </w:p>
-    <w:p>
-      <w:pPr>
-        <w:jc w:val="center"/>
-      </w:pPr>
-    </w:p>
-    <w:p>
-      <w:pPr>
-        <w:jc w:val="center"/>
-      </w:pPr>
-    </w:p>
-    <w:p>
-      <w:pPr>
-        <w:jc w:val="center"/>
-      </w:pPr>
-    </w:p>
-    <w:p>
-      <w:pPr>
-        <w:jc w:val="center"/>
-      </w:pPr>
-    </w:p>
-    <w:p>
-      <w:pPr>
-        <w:jc w:val="center"/>
-      </w:pPr>
-    </w:p>
-    <w:p>
-      <w:pPr>
-        <w:jc w:val="center"/>
-      </w:pPr>
-    </w:p>
-    <w:p>
-      <w:pPr>
-        <w:jc w:val="center"/>
-      </w:pPr>
-    </w:p>
-    <w:p>
-      <w:pPr>
-        <w:jc w:val="center"/>
-      </w:pPr>
-    </w:p>
-    <w:p>
-      <w:pPr>
-        <w:jc w:val="center"/>
-      </w:pPr>
-    </w:p>
-    <w:p>
-      <w:pPr>
-        <w:jc w:val="center"/>
-      </w:pPr>
-    </w:p>
-    <w:p>
-      <w:pPr>
-        <w:jc w:val="center"/>
-      </w:pPr>
-    </w:p>
-    <w:p>
-      <w:pPr>
-        <w:jc w:val="center"/>
-      </w:pPr>
-    </w:p>
-    <w:p>
-      <w:pPr>
-        <w:jc w:val="center"/>
-      </w:pPr>
-    </w:p>
-    <w:p>
-      <w:pPr>
-        <w:jc w:val="center"/>
-      </w:pPr>
-    </w:p>
-    <w:p>
-      <w:pPr>
-        <w:jc w:val="center"/>
-      </w:pPr>
-    </w:p>
-    <w:p>
-      <w:pPr>
-        <w:jc w:val="center"/>
-      </w:pPr>
-    </w:p>
-    <w:p>
-      <w:pPr>
-        <w:jc w:val="center"/>
-      </w:pPr>
-    </w:p>
-    <w:p>
-      <w:pPr>
-        <w:jc w:val="center"/>
         <w:rPr>
           <w:b/>
           <w:bCs/>
@@ -284,24 +149,13 @@
           <w:szCs w:val="20"/>
         </w:rPr>
       </w:pPr>
-    </w:p>
-    <w:p>
-      <w:pPr>
-        <w:jc w:val="center"/>
+      <w:r>
         <w:rPr>
           <w:b/>
           <w:bCs/>
           <w:sz w:val="20"/>
           <w:szCs w:val="20"/>
         </w:rPr>
-      </w:pPr>
-      <w:r>
-        <w:rPr>
-          <w:b/>
-          <w:bCs/>
-          <w:sz w:val="20"/>
-          <w:szCs w:val="20"/>
-        </w:rPr>
         <w:t>Figure 1: Pipeline Diagram</w:t>
       </w:r>
     </w:p>
@@ -326,7 +180,6 @@
           <w:b w:val="0"/>
           <w:bCs w:val="0"/>
         </w:rPr>
-        <w:lastRenderedPageBreak/>
         <w:t>Step 1: Data Ingestion</w:t>
       </w:r>
     </w:p>
@@ -380,6 +233,7 @@
           <w:b/>
           <w:bCs/>
         </w:rPr>
+        <w:lastRenderedPageBreak/>
         <w:t>Consideration:</w:t>
       </w:r>
     </w:p>
@@ -478,13 +332,7 @@
         </w:numPr>
       </w:pPr>
       <w:r>
-        <w:t>Uses a modular approach with strategy-based missing value handling</w:t>
-      </w:r>
-      <w:r>
-        <w:t xml:space="preserve"> </w:t>
-      </w:r>
-      <w:r>
-        <w:t>(</w:t>
+        <w:t>Uses a modular approach with strategy-based missing value handling (</w:t>
       </w:r>
       <w:proofErr w:type="spellStart"/>
       <w:r>
@@ -587,10 +435,7 @@
       </w:r>
       <w:proofErr w:type="spellEnd"/>
       <w:r>
-        <w:t xml:space="preserve"> </w:t>
-      </w:r>
-      <w:r>
-        <w:t xml:space="preserve">and </w:t>
+        <w:t xml:space="preserve"> and </w:t>
       </w:r>
       <w:proofErr w:type="spellStart"/>
       <w:r>
@@ -599,10 +444,10 @@
         </w:rPr>
         <w:t>loan_to_payment_ratio</w:t>
       </w:r>
+      <w:proofErr w:type="spellEnd"/>
       <w:r>
         <w:t>.</w:t>
       </w:r>
-      <w:proofErr w:type="spellEnd"/>
     </w:p>
     <w:p>
       <w:pPr>
@@ -856,12 +701,28 @@
         </w:numPr>
         <w:spacing w:before="0" w:beforeAutospacing="0" w:after="0" w:afterAutospacing="0"/>
         <w:rPr>
+          <w:b/>
+          <w:bCs/>
+        </w:rPr>
+      </w:pPr>
+      <w:r>
+        <w:t>Ensure consistency in training and inference.</w:t>
+      </w:r>
+    </w:p>
+    <w:p>
+      <w:pPr>
+        <w:pStyle w:val="NormalWeb"/>
+        <w:spacing w:before="0" w:beforeAutospacing="0" w:after="0" w:afterAutospacing="0"/>
+      </w:pPr>
+    </w:p>
+    <w:p>
+      <w:pPr>
+        <w:pStyle w:val="NormalWeb"/>
+        <w:spacing w:before="0" w:beforeAutospacing="0" w:after="0" w:afterAutospacing="0"/>
+        <w:rPr>
           <w:rStyle w:val="Strong"/>
         </w:rPr>
       </w:pPr>
-      <w:r>
-        <w:t>Ensure consistency in training and inference.</w:t>
-      </w:r>
     </w:p>
     <w:p>
       <w:pPr>
@@ -873,120 +734,178 @@
           <w:b w:val="0"/>
           <w:bCs w:val="0"/>
         </w:rPr>
-        <w:lastRenderedPageBreak/>
         <w:t>Step 5: Data Splitting</w:t>
       </w:r>
     </w:p>
     <w:p>
       <w:pPr>
-        <w:pStyle w:val="NormalWeb"/>
         <w:numPr>
           <w:ilvl w:val="0"/>
-          <w:numId w:val="6"/>
+          <w:numId w:val="22"/>
         </w:numPr>
-      </w:pPr>
-      <w:r>
-        <w:t xml:space="preserve">Uses a </w:t>
+        <w:spacing w:before="100" w:beforeAutospacing="1" w:after="100" w:afterAutospacing="1"/>
+      </w:pPr>
+      <w:r>
+        <w:t xml:space="preserve">Uses </w:t>
       </w:r>
       <w:proofErr w:type="spellStart"/>
       <w:r>
         <w:rPr>
-          <w:rStyle w:val="Strong"/>
+          <w:rStyle w:val="HTMLCode"/>
         </w:rPr>
         <w:t>DataSplitter</w:t>
       </w:r>
       <w:proofErr w:type="spellEnd"/>
       <w:r>
-        <w:t xml:space="preserve"> with a configurable strategy for train-test splitting.</w:t>
-      </w:r>
-    </w:p>
-    <w:p>
-      <w:pPr>
-        <w:pStyle w:val="NormalWeb"/>
+        <w:t xml:space="preserve"> with a configurable strategy.</w:t>
+      </w:r>
+    </w:p>
+    <w:p>
+      <w:pPr>
         <w:numPr>
           <w:ilvl w:val="0"/>
-          <w:numId w:val="6"/>
+          <w:numId w:val="22"/>
         </w:numPr>
-      </w:pPr>
-      <w:r>
-        <w:t xml:space="preserve">Default strategy: </w:t>
+        <w:spacing w:before="100" w:beforeAutospacing="1" w:after="100" w:afterAutospacing="1"/>
+      </w:pPr>
+      <w:r>
+        <w:t xml:space="preserve">Default: </w:t>
       </w:r>
       <w:r>
         <w:rPr>
           <w:rStyle w:val="Strong"/>
         </w:rPr>
-        <w:t>Simple Train-Test Split</w:t>
-      </w:r>
-      <w:r>
-        <w:t xml:space="preserve"> (80% training, 20% testing, random seed = 42).</w:t>
-      </w:r>
-    </w:p>
-    <w:p>
-      <w:pPr>
-        <w:pStyle w:val="NormalWeb"/>
+        <w:t>80/20 train-test split</w:t>
+      </w:r>
+      <w:r>
+        <w:t xml:space="preserve">, </w:t>
+      </w:r>
+      <w:r>
+        <w:rPr>
+          <w:rStyle w:val="Strong"/>
+        </w:rPr>
+        <w:t>random seed = 42</w:t>
+      </w:r>
+      <w:r>
+        <w:t xml:space="preserve">, </w:t>
+      </w:r>
+      <w:r>
+        <w:rPr>
+          <w:rStyle w:val="Strong"/>
+        </w:rPr>
+        <w:t>stratified sampling</w:t>
+      </w:r>
+      <w:r>
+        <w:t>.</w:t>
+      </w:r>
+    </w:p>
+    <w:p>
+      <w:pPr>
         <w:numPr>
           <w:ilvl w:val="0"/>
-          <w:numId w:val="6"/>
+          <w:numId w:val="22"/>
         </w:numPr>
-      </w:pPr>
-      <w:r>
-        <w:t xml:space="preserve">Splits data into </w:t>
+        <w:spacing w:before="100" w:beforeAutospacing="1" w:after="100" w:afterAutospacing="1"/>
+      </w:pPr>
+      <w:r>
+        <w:rPr>
+          <w:rStyle w:val="Strong"/>
+        </w:rPr>
+        <w:lastRenderedPageBreak/>
+        <w:t>Handles class imbalance</w:t>
+      </w:r>
+      <w:r>
+        <w:t xml:space="preserve"> using </w:t>
       </w:r>
       <w:proofErr w:type="spellStart"/>
       <w:r>
         <w:rPr>
-          <w:rStyle w:val="HTMLCode"/>
-        </w:rPr>
-        <w:t>X_train</w:t>
+          <w:rStyle w:val="Strong"/>
+        </w:rPr>
+        <w:t>SMOTETomek</w:t>
       </w:r>
       <w:proofErr w:type="spellEnd"/>
       <w:r>
-        <w:t xml:space="preserve">, </w:t>
+        <w:t xml:space="preserve">, with fallback to </w:t>
       </w:r>
       <w:proofErr w:type="spellStart"/>
       <w:r>
         <w:rPr>
-          <w:rStyle w:val="HTMLCode"/>
-        </w:rPr>
-        <w:t>X_test</w:t>
+          <w:rStyle w:val="Strong"/>
+        </w:rPr>
+        <w:t>RandomOverSampler</w:t>
       </w:r>
       <w:proofErr w:type="spellEnd"/>
       <w:r>
-        <w:t xml:space="preserve">, </w:t>
-      </w:r>
-      <w:proofErr w:type="spellStart"/>
-      <w:r>
-        <w:rPr>
-          <w:rStyle w:val="HTMLCode"/>
-        </w:rPr>
-        <w:t>y_train</w:t>
-      </w:r>
-      <w:proofErr w:type="spellEnd"/>
-      <w:r>
-        <w:t xml:space="preserve">, and </w:t>
-      </w:r>
-      <w:proofErr w:type="spellStart"/>
-      <w:r>
-        <w:rPr>
-          <w:rStyle w:val="HTMLCode"/>
-        </w:rPr>
-        <w:t>y_test</w:t>
-      </w:r>
-      <w:proofErr w:type="spellEnd"/>
-      <w:r>
-        <w:t xml:space="preserve"> while ensuring target separation.</w:t>
-      </w:r>
-    </w:p>
-    <w:p>
-      <w:pPr>
-        <w:pStyle w:val="NormalWeb"/>
+        <w:t xml:space="preserve"> if any class has &lt;2 samples.</w:t>
+      </w:r>
+    </w:p>
+    <w:p>
+      <w:pPr>
         <w:numPr>
           <w:ilvl w:val="0"/>
-          <w:numId w:val="6"/>
+          <w:numId w:val="22"/>
         </w:numPr>
-      </w:pPr>
-      <w:r>
-        <w:t>Allows flexibility to switch to other splitting strategies if needed.</w:t>
+        <w:spacing w:before="100" w:beforeAutospacing="1" w:after="100" w:afterAutospacing="1"/>
+      </w:pPr>
+      <w:r>
+        <w:t xml:space="preserve">Outputs </w:t>
+      </w:r>
+      <w:proofErr w:type="spellStart"/>
+      <w:r>
+        <w:rPr>
+          <w:rStyle w:val="HTMLCode"/>
+        </w:rPr>
+        <w:t>X_train</w:t>
+      </w:r>
+      <w:proofErr w:type="spellEnd"/>
+      <w:r>
+        <w:t xml:space="preserve">, </w:t>
+      </w:r>
+      <w:proofErr w:type="spellStart"/>
+      <w:r>
+        <w:rPr>
+          <w:rStyle w:val="HTMLCode"/>
+        </w:rPr>
+        <w:t>X_test</w:t>
+      </w:r>
+      <w:proofErr w:type="spellEnd"/>
+      <w:r>
+        <w:t xml:space="preserve">, </w:t>
+      </w:r>
+      <w:proofErr w:type="spellStart"/>
+      <w:r>
+        <w:rPr>
+          <w:rStyle w:val="HTMLCode"/>
+        </w:rPr>
+        <w:t>y_train</w:t>
+      </w:r>
+      <w:proofErr w:type="spellEnd"/>
+      <w:r>
+        <w:t xml:space="preserve">, and </w:t>
+      </w:r>
+      <w:proofErr w:type="spellStart"/>
+      <w:r>
+        <w:rPr>
+          <w:rStyle w:val="HTMLCode"/>
+        </w:rPr>
+        <w:t>y_test</w:t>
+      </w:r>
+      <w:proofErr w:type="spellEnd"/>
+      <w:r>
+        <w:t>.</w:t>
+      </w:r>
+    </w:p>
+    <w:p>
+      <w:pPr>
+        <w:numPr>
+          <w:ilvl w:val="0"/>
+          <w:numId w:val="22"/>
+        </w:numPr>
+        <w:spacing w:before="100" w:beforeAutospacing="1" w:after="100" w:afterAutospacing="1"/>
+      </w:pPr>
+      <w:r>
+        <w:t>Supports alternative splitting strategies if needed.</w:t>
       </w:r>
     </w:p>
     <w:p>
@@ -1161,7 +1080,7 @@
         <w:rPr>
           <w:rStyle w:val="Strong"/>
         </w:rPr>
-        <w:t>log-loss</w:t>
+        <w:t>Accuracy</w:t>
       </w:r>
       <w:r>
         <w:t>.</w:t>
@@ -1176,7 +1095,25 @@
         </w:numPr>
       </w:pPr>
       <w:r>
-        <w:t>Returns the best hyperparameters for model training.</w:t>
+        <w:t>Returns the best hyperparameters for</w:t>
+      </w:r>
+      <w:r>
+        <w:t xml:space="preserve"> </w:t>
+      </w:r>
+      <w:r>
+        <w:t>model training.</w:t>
+      </w:r>
+    </w:p>
+    <w:p>
+      <w:pPr>
+        <w:numPr>
+          <w:ilvl w:val="0"/>
+          <w:numId w:val="7"/>
+        </w:numPr>
+        <w:spacing w:before="100" w:beforeAutospacing="1" w:after="100" w:afterAutospacing="1"/>
+      </w:pPr>
+      <w:r>
+        <w:t>Saves tuned parameters with a timestamp.</w:t>
       </w:r>
     </w:p>
     <w:p>
@@ -1296,14 +1233,27 @@
         </w:numPr>
       </w:pPr>
       <w:r>
-        <w:t xml:space="preserve">Encodes target variable using </w:t>
-      </w:r>
+        <w:t xml:space="preserve">Tracks experiments with </w:t>
+      </w:r>
+      <w:proofErr w:type="spellStart"/>
       <w:r>
         <w:rPr>
           <w:rStyle w:val="Strong"/>
         </w:rPr>
-        <w:t>Label Encoding</w:t>
-      </w:r>
+        <w:t>MLflow</w:t>
+      </w:r>
+      <w:proofErr w:type="spellEnd"/>
+      <w:r>
+        <w:t xml:space="preserve"> and </w:t>
+      </w:r>
+      <w:proofErr w:type="spellStart"/>
+      <w:r>
+        <w:rPr>
+          <w:rStyle w:val="Strong"/>
+        </w:rPr>
+        <w:t>ZenML</w:t>
+      </w:r>
+      <w:proofErr w:type="spellEnd"/>
       <w:r>
         <w:t>.</w:t>
       </w:r>
@@ -1317,27 +1267,23 @@
         </w:numPr>
       </w:pPr>
       <w:r>
-        <w:t xml:space="preserve">Tracks experiments with </w:t>
-      </w:r>
-      <w:proofErr w:type="spellStart"/>
+        <w:t xml:space="preserve">Saves </w:t>
+      </w:r>
       <w:r>
         <w:rPr>
           <w:rStyle w:val="Strong"/>
         </w:rPr>
-        <w:t>MLflow</w:t>
-      </w:r>
-      <w:proofErr w:type="spellEnd"/>
+        <w:t>trained model</w:t>
+      </w:r>
       <w:r>
         <w:t xml:space="preserve"> and </w:t>
       </w:r>
-      <w:proofErr w:type="spellStart"/>
       <w:r>
         <w:rPr>
           <w:rStyle w:val="Strong"/>
         </w:rPr>
-        <w:t>ZenML</w:t>
-      </w:r>
-      <w:proofErr w:type="spellEnd"/>
+        <w:t>expected feature columns</w:t>
+      </w:r>
       <w:r>
         <w:t>.</w:t>
       </w:r>
@@ -1351,26 +1297,16 @@
         </w:numPr>
       </w:pPr>
       <w:r>
-        <w:t xml:space="preserve">Saves trained model, </w:t>
-      </w:r>
-      <w:proofErr w:type="spellStart"/>
-      <w:r>
-        <w:t>preprocessing</w:t>
-      </w:r>
-      <w:proofErr w:type="spellEnd"/>
-      <w:r>
-        <w:t xml:space="preserve"> pipeline, and label encoder using </w:t>
-      </w:r>
-      <w:proofErr w:type="spellStart"/>
+        <w:t xml:space="preserve">Serializes model using </w:t>
+      </w:r>
       <w:r>
         <w:rPr>
           <w:rStyle w:val="Strong"/>
         </w:rPr>
-        <w:t>joblib</w:t>
-      </w:r>
-      <w:proofErr w:type="spellEnd"/>
-      <w:r>
-        <w:t>.</w:t>
+        <w:t>pickle</w:t>
+      </w:r>
+      <w:r>
+        <w:t xml:space="preserve"> for reproducibility.</w:t>
       </w:r>
     </w:p>
     <w:p>
@@ -1411,7 +1347,16 @@
         </w:numPr>
       </w:pPr>
       <w:r>
-        <w:t>Save and version models for reproducibility.</w:t>
+        <w:t xml:space="preserve">Ensure proper </w:t>
+      </w:r>
+      <w:r>
+        <w:rPr>
+          <w:rStyle w:val="Strong"/>
+        </w:rPr>
+        <w:t>versioning</w:t>
+      </w:r>
+      <w:r>
+        <w:t xml:space="preserve"> of saved models.</w:t>
       </w:r>
     </w:p>
     <w:p>
@@ -1553,7 +1498,6 @@
         <w:rPr>
           <w:rStyle w:val="Strong"/>
         </w:rPr>
-        <w:lastRenderedPageBreak/>
         <w:t>F1-Score</w:t>
       </w:r>
       <w:r>
@@ -1605,6 +1549,7 @@
         <w:rPr>
           <w:rStyle w:val="Strong"/>
         </w:rPr>
+        <w:lastRenderedPageBreak/>
         <w:t>Classification Report</w:t>
       </w:r>
       <w:r>
@@ -1736,10 +1681,7 @@
       </w:r>
       <w:proofErr w:type="spellEnd"/>
       <w:r>
-        <w:t xml:space="preserve"> and</w:t>
-      </w:r>
-      <w:r>
-        <w:t xml:space="preserve"> </w:t>
+        <w:t xml:space="preserve"> and </w:t>
       </w:r>
       <w:proofErr w:type="spellStart"/>
       <w:r>
@@ -1805,10 +1747,7 @@
         <w:t>Model Deployment</w:t>
       </w:r>
       <w:r>
-        <w:t>: The trained model is deployed as an API using</w:t>
-      </w:r>
-      <w:r>
-        <w:t xml:space="preserve"> </w:t>
+        <w:t xml:space="preserve">: The trained model is deployed as an API using </w:t>
       </w:r>
       <w:proofErr w:type="spellStart"/>
       <w:r>
@@ -1829,10 +1768,7 @@
         <w:pStyle w:val="Heading2"/>
       </w:pPr>
       <w:r>
-        <w:t>4</w:t>
-      </w:r>
-      <w:r>
-        <w:t>. Conclusion</w:t>
+        <w:t>4. Conclusion</w:t>
       </w:r>
     </w:p>
     <w:p>
@@ -3116,6 +3052,155 @@
     </w:lvl>
   </w:abstractNum>
   <w:abstractNum w:abstractNumId="10" w15:restartNumberingAfterBreak="0">
+    <w:nsid w:val="29B00EFA"/>
+    <w:multiLevelType w:val="multilevel"/>
+    <w:tmpl w:val="668EC374"/>
+    <w:lvl w:ilvl="0">
+      <w:start w:val="1"/>
+      <w:numFmt w:val="bullet"/>
+      <w:lvlText w:val=""/>
+      <w:lvlJc w:val="left"/>
+      <w:pPr>
+        <w:tabs>
+          <w:tab w:val="num" w:pos="720"/>
+        </w:tabs>
+        <w:ind w:left="720" w:hanging="360"/>
+      </w:pPr>
+      <w:rPr>
+        <w:rFonts w:ascii="Symbol" w:hAnsi="Symbol" w:hint="default"/>
+        <w:sz w:val="20"/>
+      </w:rPr>
+    </w:lvl>
+    <w:lvl w:ilvl="1" w:tentative="1">
+      <w:start w:val="1"/>
+      <w:numFmt w:val="bullet"/>
+      <w:lvlText w:val="o"/>
+      <w:lvlJc w:val="left"/>
+      <w:pPr>
+        <w:tabs>
+          <w:tab w:val="num" w:pos="1440"/>
+        </w:tabs>
+        <w:ind w:left="1440" w:hanging="360"/>
+      </w:pPr>
+      <w:rPr>
+        <w:rFonts w:ascii="Courier New" w:hAnsi="Courier New" w:hint="default"/>
+        <w:sz w:val="20"/>
+      </w:rPr>
+    </w:lvl>
+    <w:lvl w:ilvl="2" w:tentative="1">
+      <w:start w:val="1"/>
+      <w:numFmt w:val="bullet"/>
+      <w:lvlText w:val=""/>
+      <w:lvlJc w:val="left"/>
+      <w:pPr>
+        <w:tabs>
+          <w:tab w:val="num" w:pos="2160"/>
+        </w:tabs>
+        <w:ind w:left="2160" w:hanging="360"/>
+      </w:pPr>
+      <w:rPr>
+        <w:rFonts w:ascii="Wingdings" w:hAnsi="Wingdings" w:hint="default"/>
+        <w:sz w:val="20"/>
+      </w:rPr>
+    </w:lvl>
+    <w:lvl w:ilvl="3" w:tentative="1">
+      <w:start w:val="1"/>
+      <w:numFmt w:val="bullet"/>
+      <w:lvlText w:val=""/>
+      <w:lvlJc w:val="left"/>
+      <w:pPr>
+        <w:tabs>
+          <w:tab w:val="num" w:pos="2880"/>
+        </w:tabs>
+        <w:ind w:left="2880" w:hanging="360"/>
+      </w:pPr>
+      <w:rPr>
+        <w:rFonts w:ascii="Wingdings" w:hAnsi="Wingdings" w:hint="default"/>
+        <w:sz w:val="20"/>
+      </w:rPr>
+    </w:lvl>
+    <w:lvl w:ilvl="4" w:tentative="1">
+      <w:start w:val="1"/>
+      <w:numFmt w:val="bullet"/>
+      <w:lvlText w:val=""/>
+      <w:lvlJc w:val="left"/>
+      <w:pPr>
+        <w:tabs>
+          <w:tab w:val="num" w:pos="3600"/>
+        </w:tabs>
+        <w:ind w:left="3600" w:hanging="360"/>
+      </w:pPr>
+      <w:rPr>
+        <w:rFonts w:ascii="Wingdings" w:hAnsi="Wingdings" w:hint="default"/>
+        <w:sz w:val="20"/>
+      </w:rPr>
+    </w:lvl>
+    <w:lvl w:ilvl="5" w:tentative="1">
+      <w:start w:val="1"/>
+      <w:numFmt w:val="bullet"/>
+      <w:lvlText w:val=""/>
+      <w:lvlJc w:val="left"/>
+      <w:pPr>
+        <w:tabs>
+          <w:tab w:val="num" w:pos="4320"/>
+        </w:tabs>
+        <w:ind w:left="4320" w:hanging="360"/>
+      </w:pPr>
+      <w:rPr>
+        <w:rFonts w:ascii="Wingdings" w:hAnsi="Wingdings" w:hint="default"/>
+        <w:sz w:val="20"/>
+      </w:rPr>
+    </w:lvl>
+    <w:lvl w:ilvl="6" w:tentative="1">
+      <w:start w:val="1"/>
+      <w:numFmt w:val="bullet"/>
+      <w:lvlText w:val=""/>
+      <w:lvlJc w:val="left"/>
+      <w:pPr>
+        <w:tabs>
+          <w:tab w:val="num" w:pos="5040"/>
+        </w:tabs>
+        <w:ind w:left="5040" w:hanging="360"/>
+      </w:pPr>
+      <w:rPr>
+        <w:rFonts w:ascii="Wingdings" w:hAnsi="Wingdings" w:hint="default"/>
+        <w:sz w:val="20"/>
+      </w:rPr>
+    </w:lvl>
+    <w:lvl w:ilvl="7" w:tentative="1">
+      <w:start w:val="1"/>
+      <w:numFmt w:val="bullet"/>
+      <w:lvlText w:val=""/>
+      <w:lvlJc w:val="left"/>
+      <w:pPr>
+        <w:tabs>
+          <w:tab w:val="num" w:pos="5760"/>
+        </w:tabs>
+        <w:ind w:left="5760" w:hanging="360"/>
+      </w:pPr>
+      <w:rPr>
+        <w:rFonts w:ascii="Wingdings" w:hAnsi="Wingdings" w:hint="default"/>
+        <w:sz w:val="20"/>
+      </w:rPr>
+    </w:lvl>
+    <w:lvl w:ilvl="8" w:tentative="1">
+      <w:start w:val="1"/>
+      <w:numFmt w:val="bullet"/>
+      <w:lvlText w:val=""/>
+      <w:lvlJc w:val="left"/>
+      <w:pPr>
+        <w:tabs>
+          <w:tab w:val="num" w:pos="6480"/>
+        </w:tabs>
+        <w:ind w:left="6480" w:hanging="360"/>
+      </w:pPr>
+      <w:rPr>
+        <w:rFonts w:ascii="Wingdings" w:hAnsi="Wingdings" w:hint="default"/>
+        <w:sz w:val="20"/>
+      </w:rPr>
+    </w:lvl>
+  </w:abstractNum>
+  <w:abstractNum w:abstractNumId="11" w15:restartNumberingAfterBreak="0">
     <w:nsid w:val="2EA66424"/>
     <w:multiLevelType w:val="multilevel"/>
     <w:tmpl w:val="050E6BC4"/>
@@ -3264,7 +3349,7 @@
       </w:rPr>
     </w:lvl>
   </w:abstractNum>
-  <w:abstractNum w:abstractNumId="11" w15:restartNumberingAfterBreak="0">
+  <w:abstractNum w:abstractNumId="12" w15:restartNumberingAfterBreak="0">
     <w:nsid w:val="2F3134F7"/>
     <w:multiLevelType w:val="multilevel"/>
     <w:tmpl w:val="2A403A28"/>
@@ -3413,7 +3498,7 @@
       </w:rPr>
     </w:lvl>
   </w:abstractNum>
-  <w:abstractNum w:abstractNumId="12" w15:restartNumberingAfterBreak="0">
+  <w:abstractNum w:abstractNumId="13" w15:restartNumberingAfterBreak="0">
     <w:nsid w:val="31A0098F"/>
     <w:multiLevelType w:val="multilevel"/>
     <w:tmpl w:val="D2C21A74"/>
@@ -3562,7 +3647,7 @@
       </w:rPr>
     </w:lvl>
   </w:abstractNum>
-  <w:abstractNum w:abstractNumId="13" w15:restartNumberingAfterBreak="0">
+  <w:abstractNum w:abstractNumId="14" w15:restartNumberingAfterBreak="0">
     <w:nsid w:val="38B074F1"/>
     <w:multiLevelType w:val="multilevel"/>
     <w:tmpl w:val="306E6B48"/>
@@ -3711,7 +3796,7 @@
       </w:rPr>
     </w:lvl>
   </w:abstractNum>
-  <w:abstractNum w:abstractNumId="14" w15:restartNumberingAfterBreak="0">
+  <w:abstractNum w:abstractNumId="15" w15:restartNumberingAfterBreak="0">
     <w:nsid w:val="411F7C33"/>
     <w:multiLevelType w:val="multilevel"/>
     <w:tmpl w:val="0B620F26"/>
@@ -3860,7 +3945,7 @@
       </w:rPr>
     </w:lvl>
   </w:abstractNum>
-  <w:abstractNum w:abstractNumId="15" w15:restartNumberingAfterBreak="0">
+  <w:abstractNum w:abstractNumId="16" w15:restartNumberingAfterBreak="0">
     <w:nsid w:val="42C7455A"/>
     <w:multiLevelType w:val="hybridMultilevel"/>
     <w:tmpl w:val="FFFFFFFF"/>
@@ -3911,7 +3996,7 @@
       <w:lvlJc w:val="left"/>
     </w:lvl>
   </w:abstractNum>
-  <w:abstractNum w:abstractNumId="16" w15:restartNumberingAfterBreak="0">
+  <w:abstractNum w:abstractNumId="17" w15:restartNumberingAfterBreak="0">
     <w:nsid w:val="57871F77"/>
     <w:multiLevelType w:val="multilevel"/>
     <w:tmpl w:val="94F88FDC"/>
@@ -4060,7 +4145,7 @@
       </w:rPr>
     </w:lvl>
   </w:abstractNum>
-  <w:abstractNum w:abstractNumId="17" w15:restartNumberingAfterBreak="0">
+  <w:abstractNum w:abstractNumId="18" w15:restartNumberingAfterBreak="0">
     <w:nsid w:val="5AFE12A3"/>
     <w:multiLevelType w:val="hybridMultilevel"/>
     <w:tmpl w:val="706EBA00"/>
@@ -4173,7 +4258,7 @@
       </w:rPr>
     </w:lvl>
   </w:abstractNum>
-  <w:abstractNum w:abstractNumId="18" w15:restartNumberingAfterBreak="0">
+  <w:abstractNum w:abstractNumId="19" w15:restartNumberingAfterBreak="0">
     <w:nsid w:val="61874BC7"/>
     <w:multiLevelType w:val="hybridMultilevel"/>
     <w:tmpl w:val="C040EC7A"/>
@@ -4286,7 +4371,156 @@
       </w:rPr>
     </w:lvl>
   </w:abstractNum>
-  <w:abstractNum w:abstractNumId="19" w15:restartNumberingAfterBreak="0">
+  <w:abstractNum w:abstractNumId="20" w15:restartNumberingAfterBreak="0">
+    <w:nsid w:val="6BF44E3B"/>
+    <w:multiLevelType w:val="multilevel"/>
+    <w:tmpl w:val="C05059E4"/>
+    <w:lvl w:ilvl="0">
+      <w:start w:val="1"/>
+      <w:numFmt w:val="bullet"/>
+      <w:lvlText w:val=""/>
+      <w:lvlJc w:val="left"/>
+      <w:pPr>
+        <w:tabs>
+          <w:tab w:val="num" w:pos="720"/>
+        </w:tabs>
+        <w:ind w:left="720" w:hanging="360"/>
+      </w:pPr>
+      <w:rPr>
+        <w:rFonts w:ascii="Symbol" w:hAnsi="Symbol" w:hint="default"/>
+        <w:sz w:val="20"/>
+      </w:rPr>
+    </w:lvl>
+    <w:lvl w:ilvl="1" w:tentative="1">
+      <w:start w:val="1"/>
+      <w:numFmt w:val="bullet"/>
+      <w:lvlText w:val="o"/>
+      <w:lvlJc w:val="left"/>
+      <w:pPr>
+        <w:tabs>
+          <w:tab w:val="num" w:pos="1440"/>
+        </w:tabs>
+        <w:ind w:left="1440" w:hanging="360"/>
+      </w:pPr>
+      <w:rPr>
+        <w:rFonts w:ascii="Courier New" w:hAnsi="Courier New" w:hint="default"/>
+        <w:sz w:val="20"/>
+      </w:rPr>
+    </w:lvl>
+    <w:lvl w:ilvl="2" w:tentative="1">
+      <w:start w:val="1"/>
+      <w:numFmt w:val="bullet"/>
+      <w:lvlText w:val=""/>
+      <w:lvlJc w:val="left"/>
+      <w:pPr>
+        <w:tabs>
+          <w:tab w:val="num" w:pos="2160"/>
+        </w:tabs>
+        <w:ind w:left="2160" w:hanging="360"/>
+      </w:pPr>
+      <w:rPr>
+        <w:rFonts w:ascii="Wingdings" w:hAnsi="Wingdings" w:hint="default"/>
+        <w:sz w:val="20"/>
+      </w:rPr>
+    </w:lvl>
+    <w:lvl w:ilvl="3" w:tentative="1">
+      <w:start w:val="1"/>
+      <w:numFmt w:val="bullet"/>
+      <w:lvlText w:val=""/>
+      <w:lvlJc w:val="left"/>
+      <w:pPr>
+        <w:tabs>
+          <w:tab w:val="num" w:pos="2880"/>
+        </w:tabs>
+        <w:ind w:left="2880" w:hanging="360"/>
+      </w:pPr>
+      <w:rPr>
+        <w:rFonts w:ascii="Wingdings" w:hAnsi="Wingdings" w:hint="default"/>
+        <w:sz w:val="20"/>
+      </w:rPr>
+    </w:lvl>
+    <w:lvl w:ilvl="4" w:tentative="1">
+      <w:start w:val="1"/>
+      <w:numFmt w:val="bullet"/>
+      <w:lvlText w:val=""/>
+      <w:lvlJc w:val="left"/>
+      <w:pPr>
+        <w:tabs>
+          <w:tab w:val="num" w:pos="3600"/>
+        </w:tabs>
+        <w:ind w:left="3600" w:hanging="360"/>
+      </w:pPr>
+      <w:rPr>
+        <w:rFonts w:ascii="Wingdings" w:hAnsi="Wingdings" w:hint="default"/>
+        <w:sz w:val="20"/>
+      </w:rPr>
+    </w:lvl>
+    <w:lvl w:ilvl="5" w:tentative="1">
+      <w:start w:val="1"/>
+      <w:numFmt w:val="bullet"/>
+      <w:lvlText w:val=""/>
+      <w:lvlJc w:val="left"/>
+      <w:pPr>
+        <w:tabs>
+          <w:tab w:val="num" w:pos="4320"/>
+        </w:tabs>
+        <w:ind w:left="4320" w:hanging="360"/>
+      </w:pPr>
+      <w:rPr>
+        <w:rFonts w:ascii="Wingdings" w:hAnsi="Wingdings" w:hint="default"/>
+        <w:sz w:val="20"/>
+      </w:rPr>
+    </w:lvl>
+    <w:lvl w:ilvl="6" w:tentative="1">
+      <w:start w:val="1"/>
+      <w:numFmt w:val="bullet"/>
+      <w:lvlText w:val=""/>
+      <w:lvlJc w:val="left"/>
+      <w:pPr>
+        <w:tabs>
+          <w:tab w:val="num" w:pos="5040"/>
+        </w:tabs>
+        <w:ind w:left="5040" w:hanging="360"/>
+      </w:pPr>
+      <w:rPr>
+        <w:rFonts w:ascii="Wingdings" w:hAnsi="Wingdings" w:hint="default"/>
+        <w:sz w:val="20"/>
+      </w:rPr>
+    </w:lvl>
+    <w:lvl w:ilvl="7" w:tentative="1">
+      <w:start w:val="1"/>
+      <w:numFmt w:val="bullet"/>
+      <w:lvlText w:val=""/>
+      <w:lvlJc w:val="left"/>
+      <w:pPr>
+        <w:tabs>
+          <w:tab w:val="num" w:pos="5760"/>
+        </w:tabs>
+        <w:ind w:left="5760" w:hanging="360"/>
+      </w:pPr>
+      <w:rPr>
+        <w:rFonts w:ascii="Wingdings" w:hAnsi="Wingdings" w:hint="default"/>
+        <w:sz w:val="20"/>
+      </w:rPr>
+    </w:lvl>
+    <w:lvl w:ilvl="8" w:tentative="1">
+      <w:start w:val="1"/>
+      <w:numFmt w:val="bullet"/>
+      <w:lvlText w:val=""/>
+      <w:lvlJc w:val="left"/>
+      <w:pPr>
+        <w:tabs>
+          <w:tab w:val="num" w:pos="6480"/>
+        </w:tabs>
+        <w:ind w:left="6480" w:hanging="360"/>
+      </w:pPr>
+      <w:rPr>
+        <w:rFonts w:ascii="Wingdings" w:hAnsi="Wingdings" w:hint="default"/>
+        <w:sz w:val="20"/>
+      </w:rPr>
+    </w:lvl>
+  </w:abstractNum>
+  <w:abstractNum w:abstractNumId="21" w15:restartNumberingAfterBreak="0">
     <w:nsid w:val="6CAB1A4A"/>
     <w:multiLevelType w:val="hybridMultilevel"/>
     <w:tmpl w:val="6C3A8A86"/>
@@ -4399,7 +4633,7 @@
       </w:rPr>
     </w:lvl>
   </w:abstractNum>
-  <w:abstractNum w:abstractNumId="20" w15:restartNumberingAfterBreak="0">
+  <w:abstractNum w:abstractNumId="22" w15:restartNumberingAfterBreak="0">
     <w:nsid w:val="75383E9E"/>
     <w:multiLevelType w:val="multilevel"/>
     <w:tmpl w:val="C868C0FA"/>
@@ -4552,49 +4786,49 @@
     <w:abstractNumId w:val="8"/>
   </w:num>
   <w:num w:numId="2" w16cid:durableId="1480920860">
-    <w:abstractNumId w:val="20"/>
+    <w:abstractNumId w:val="22"/>
   </w:num>
   <w:num w:numId="3" w16cid:durableId="1450054717">
-    <w:abstractNumId w:val="16"/>
+    <w:abstractNumId w:val="17"/>
   </w:num>
   <w:num w:numId="4" w16cid:durableId="1962106155">
     <w:abstractNumId w:val="4"/>
   </w:num>
   <w:num w:numId="5" w16cid:durableId="2105761699">
-    <w:abstractNumId w:val="14"/>
+    <w:abstractNumId w:val="15"/>
   </w:num>
   <w:num w:numId="6" w16cid:durableId="725447693">
     <w:abstractNumId w:val="6"/>
   </w:num>
   <w:num w:numId="7" w16cid:durableId="207035203">
-    <w:abstractNumId w:val="13"/>
+    <w:abstractNumId w:val="14"/>
   </w:num>
   <w:num w:numId="8" w16cid:durableId="1385374526">
-    <w:abstractNumId w:val="12"/>
+    <w:abstractNumId w:val="13"/>
   </w:num>
   <w:num w:numId="9" w16cid:durableId="1827016429">
     <w:abstractNumId w:val="2"/>
   </w:num>
   <w:num w:numId="10" w16cid:durableId="918248628">
-    <w:abstractNumId w:val="11"/>
+    <w:abstractNumId w:val="12"/>
   </w:num>
   <w:num w:numId="11" w16cid:durableId="687213884">
-    <w:abstractNumId w:val="19"/>
+    <w:abstractNumId w:val="21"/>
   </w:num>
   <w:num w:numId="12" w16cid:durableId="337002734">
     <w:abstractNumId w:val="9"/>
   </w:num>
   <w:num w:numId="13" w16cid:durableId="1015962041">
-    <w:abstractNumId w:val="18"/>
+    <w:abstractNumId w:val="19"/>
   </w:num>
   <w:num w:numId="14" w16cid:durableId="1838569236">
-    <w:abstractNumId w:val="17"/>
+    <w:abstractNumId w:val="18"/>
   </w:num>
   <w:num w:numId="15" w16cid:durableId="1329477004">
     <w:abstractNumId w:val="3"/>
   </w:num>
   <w:num w:numId="16" w16cid:durableId="1871186257">
-    <w:abstractNumId w:val="10"/>
+    <w:abstractNumId w:val="11"/>
   </w:num>
   <w:num w:numId="17" w16cid:durableId="2052880740">
     <w:abstractNumId w:val="7"/>
@@ -4606,10 +4840,16 @@
     <w:abstractNumId w:val="1"/>
   </w:num>
   <w:num w:numId="20" w16cid:durableId="1927415452">
-    <w:abstractNumId w:val="15"/>
+    <w:abstractNumId w:val="16"/>
   </w:num>
   <w:num w:numId="21" w16cid:durableId="1989629343">
     <w:abstractNumId w:val="5"/>
+  </w:num>
+  <w:num w:numId="22" w16cid:durableId="1260139968">
+    <w:abstractNumId w:val="10"/>
+  </w:num>
+  <w:num w:numId="23" w16cid:durableId="1162813849">
+    <w:abstractNumId w:val="20"/>
   </w:num>
 </w:numbering>
 </file>

</xml_diff>